<commit_message>
added output and stored/indexed data
</commit_message>
<xml_diff>
--- a/planning.docx
+++ b/planning.docx
@@ -71,21 +71,7 @@
         <w:rPr>
           <w:lang w:val="en-US"/>
         </w:rPr>
-        <w:t xml:space="preserve">Each stage/week must be checked off by </w:t>
-      </w:r>
-      <w:proofErr w:type="spellStart"/>
-      <w:r>
-        <w:rPr>
-          <w:lang w:val="en-US"/>
-        </w:rPr>
-        <w:t>Mr</w:t>
-      </w:r>
-      <w:proofErr w:type="spellEnd"/>
-      <w:r>
-        <w:rPr>
-          <w:lang w:val="en-US"/>
-        </w:rPr>
-        <w:t xml:space="preserve"> Hook.</w:t>
+        <w:t>Each stage/week must be checked off by Mr Hook.</w:t>
       </w:r>
     </w:p>
     <w:p>
@@ -334,7 +320,19 @@
         <w:rPr>
           <w:lang w:val="en-US"/>
         </w:rPr>
-        <w:t>Python 3.6 or above</w:t>
+        <w:t>Python 3.</w:t>
+      </w:r>
+      <w:r>
+        <w:rPr>
+          <w:lang w:val="en-US"/>
+        </w:rPr>
+        <w:t>8</w:t>
+      </w:r>
+      <w:r>
+        <w:rPr>
+          <w:lang w:val="en-US"/>
+        </w:rPr>
+        <w:t xml:space="preserve"> or above</w:t>
       </w:r>
     </w:p>
     <w:p>
@@ -366,39 +364,17 @@
           <w:lang w:val="en-US"/>
         </w:rPr>
       </w:pPr>
-      <w:proofErr w:type="spellStart"/>
-      <w:r>
-        <w:rPr>
-          <w:lang w:val="en-US"/>
-        </w:rPr>
-        <w:t>PyQT</w:t>
-      </w:r>
-      <w:proofErr w:type="spellEnd"/>
-      <w:r>
-        <w:rPr>
-          <w:lang w:val="en-US"/>
-        </w:rPr>
-        <w:t xml:space="preserve"> Graphics Library</w:t>
-      </w:r>
-      <w:r>
-        <w:rPr>
-          <w:lang w:val="en-US"/>
-        </w:rPr>
-        <w:t xml:space="preserve"> (for </w:t>
-      </w:r>
-      <w:proofErr w:type="spellStart"/>
-      <w:r>
-        <w:rPr>
-          <w:lang w:val="en-US"/>
-        </w:rPr>
-        <w:t>gui</w:t>
-      </w:r>
-      <w:proofErr w:type="spellEnd"/>
-      <w:r>
-        <w:rPr>
-          <w:lang w:val="en-US"/>
-        </w:rPr>
-        <w:t>)</w:t>
+      <w:r>
+        <w:rPr>
+          <w:lang w:val="en-US"/>
+        </w:rPr>
+        <w:t>PyQT Graphics Library</w:t>
+      </w:r>
+      <w:r>
+        <w:rPr>
+          <w:lang w:val="en-US"/>
+        </w:rPr>
+        <w:t xml:space="preserve"> (for gui)</w:t>
       </w:r>
     </w:p>
     <w:p>
@@ -412,49 +388,7 @@
         <w:rPr>
           <w:lang w:val="en-US"/>
         </w:rPr>
-        <w:t xml:space="preserve">Try to adhere to PEP 8 when possible (not always possible since using </w:t>
-      </w:r>
-      <w:proofErr w:type="spellStart"/>
-      <w:r>
-        <w:rPr>
-          <w:lang w:val="en-US"/>
-        </w:rPr>
-        <w:t>PyQT</w:t>
-      </w:r>
-      <w:proofErr w:type="spellEnd"/>
-      <w:r>
-        <w:rPr>
-          <w:lang w:val="en-US"/>
-        </w:rPr>
-        <w:t xml:space="preserve"> which is a C++ based library so methods use </w:t>
-      </w:r>
-      <w:proofErr w:type="spellStart"/>
-      <w:r>
-        <w:rPr>
-          <w:lang w:val="en-US"/>
-        </w:rPr>
-        <w:t>c++</w:t>
-      </w:r>
-      <w:proofErr w:type="spellEnd"/>
-      <w:r>
-        <w:rPr>
-          <w:lang w:val="en-US"/>
-        </w:rPr>
-        <w:t xml:space="preserve"> styling </w:t>
-      </w:r>
-      <w:proofErr w:type="spellStart"/>
-      <w:r>
-        <w:rPr>
-          <w:lang w:val="en-US"/>
-        </w:rPr>
-        <w:t>eg.</w:t>
-      </w:r>
-      <w:proofErr w:type="spellEnd"/>
-      <w:r>
-        <w:rPr>
-          <w:lang w:val="en-US"/>
-        </w:rPr>
-        <w:t xml:space="preserve"> camelCase)</w:t>
+        <w:t>Try to adhere to PEP 8 when possible (not always possible since using PyQT which is a C++ based library so methods use c++ styling eg. camelCase)</w:t>
       </w:r>
     </w:p>
     <w:p>
@@ -564,21 +498,7 @@
         <w:rPr>
           <w:lang w:val="en-US"/>
         </w:rPr>
-        <w:t>Program should be able to identify a vehicle which the license plate may have not been read correctly (</w:t>
-      </w:r>
-      <w:proofErr w:type="spellStart"/>
-      <w:r>
-        <w:rPr>
-          <w:lang w:val="en-US"/>
-        </w:rPr>
-        <w:t>eg.</w:t>
-      </w:r>
-      <w:proofErr w:type="spellEnd"/>
-      <w:r>
-        <w:rPr>
-          <w:lang w:val="en-US"/>
-        </w:rPr>
-        <w:t xml:space="preserve"> Similar matches)</w:t>
+        <w:t>Program should be able to identify a vehicle which the license plate may have not been read correctly (eg. Similar matches)</w:t>
       </w:r>
     </w:p>
     <w:p>
@@ -614,21 +534,7 @@
         <w:rPr>
           <w:lang w:val="en-US"/>
         </w:rPr>
-        <w:t xml:space="preserve">There should be a file where fines can be modified </w:t>
-      </w:r>
-      <w:proofErr w:type="spellStart"/>
-      <w:r>
-        <w:rPr>
-          <w:lang w:val="en-US"/>
-        </w:rPr>
-        <w:t>eg.</w:t>
-      </w:r>
-      <w:proofErr w:type="spellEnd"/>
-      <w:r>
-        <w:rPr>
-          <w:lang w:val="en-US"/>
-        </w:rPr>
-        <w:t xml:space="preserve"> .json, .csv or .txt</w:t>
+        <w:t>There should be a file where fines can be modified eg. .json, .csv or .txt</w:t>
       </w:r>
     </w:p>
     <w:p>
@@ -678,15 +584,8 @@
           <w:lang w:val="en-US"/>
         </w:rPr>
         <w:lastRenderedPageBreak/>
-        <w:t>Input Data (Planned)</w:t>
-      </w:r>
-    </w:p>
-    <w:p>
-      <w:pPr>
-        <w:rPr>
-          <w:lang w:val="en-US"/>
-        </w:rPr>
-      </w:pPr>
+        <w:t>Input Data</w:t>
+      </w:r>
     </w:p>
     <w:tbl>
       <w:tblPr>
@@ -695,13 +594,14 @@
         <w:tblLook w:val="04A0" w:firstRow="1" w:lastRow="0" w:firstColumn="1" w:lastColumn="0" w:noHBand="0" w:noVBand="1"/>
       </w:tblPr>
       <w:tblGrid>
-        <w:gridCol w:w="4508"/>
-        <w:gridCol w:w="4508"/>
+        <w:gridCol w:w="3261"/>
+        <w:gridCol w:w="1412"/>
+        <w:gridCol w:w="4343"/>
       </w:tblGrid>
       <w:tr>
         <w:tc>
           <w:tcPr>
-            <w:tcW w:w="4508" w:type="dxa"/>
+            <w:tcW w:w="3261" w:type="dxa"/>
             <w:shd w:val="clear" w:color="auto" w:fill="E7E6E6" w:themeFill="background2"/>
           </w:tcPr>
           <w:p>
@@ -721,7 +621,7 @@
         </w:tc>
         <w:tc>
           <w:tcPr>
-            <w:tcW w:w="4508" w:type="dxa"/>
+            <w:tcW w:w="1412" w:type="dxa"/>
             <w:shd w:val="clear" w:color="auto" w:fill="E7E6E6" w:themeFill="background2"/>
           </w:tcPr>
           <w:p>
@@ -736,6 +636,26 @@
                 <w:lang w:val="en-US"/>
               </w:rPr>
               <w:t>Data Type</w:t>
+            </w:r>
+          </w:p>
+        </w:tc>
+        <w:tc>
+          <w:tcPr>
+            <w:tcW w:w="4343" w:type="dxa"/>
+            <w:shd w:val="clear" w:color="auto" w:fill="E7E6E6" w:themeFill="background2"/>
+          </w:tcPr>
+          <w:p>
+            <w:pPr>
+              <w:jc w:val="center"/>
+              <w:rPr>
+                <w:lang w:val="en-US"/>
+              </w:rPr>
+            </w:pPr>
+            <w:r>
+              <w:rPr>
+                <w:lang w:val="en-US"/>
+              </w:rPr>
+              <w:t>Inputted by</w:t>
             </w:r>
           </w:p>
         </w:tc>
@@ -743,30 +663,29 @@
       <w:tr>
         <w:tc>
           <w:tcPr>
-            <w:tcW w:w="4508" w:type="dxa"/>
-          </w:tcPr>
-          <w:p>
-            <w:pPr>
-              <w:rPr>
-                <w:lang w:val="en-US"/>
-              </w:rPr>
-            </w:pPr>
-            <w:proofErr w:type="spellStart"/>
+            <w:tcW w:w="3261" w:type="dxa"/>
+          </w:tcPr>
+          <w:p>
+            <w:pPr>
+              <w:rPr>
+                <w:lang w:val="en-US"/>
+              </w:rPr>
+            </w:pPr>
             <w:r>
               <w:rPr>
                 <w:lang w:val="en-US"/>
               </w:rPr>
               <w:t>path_file_in</w:t>
             </w:r>
-            <w:proofErr w:type="spellEnd"/>
-          </w:p>
-        </w:tc>
-        <w:tc>
-          <w:tcPr>
-            <w:tcW w:w="4508" w:type="dxa"/>
-          </w:tcPr>
-          <w:p>
-            <w:pPr>
+          </w:p>
+        </w:tc>
+        <w:tc>
+          <w:tcPr>
+            <w:tcW w:w="1412" w:type="dxa"/>
+          </w:tcPr>
+          <w:p>
+            <w:pPr>
+              <w:jc w:val="center"/>
               <w:rPr>
                 <w:lang w:val="en-US"/>
               </w:rPr>
@@ -776,6 +695,25 @@
                 <w:lang w:val="en-US"/>
               </w:rPr>
               <w:t>String</w:t>
+            </w:r>
+          </w:p>
+        </w:tc>
+        <w:tc>
+          <w:tcPr>
+            <w:tcW w:w="4343" w:type="dxa"/>
+          </w:tcPr>
+          <w:p>
+            <w:pPr>
+              <w:jc w:val="center"/>
+              <w:rPr>
+                <w:lang w:val="en-US"/>
+              </w:rPr>
+            </w:pPr>
+            <w:r>
+              <w:rPr>
+                <w:lang w:val="en-US"/>
+              </w:rPr>
+              <w:t>File Explorer Entry Dialog (txt or csv)</w:t>
             </w:r>
           </w:p>
         </w:tc>
@@ -783,30 +721,29 @@
       <w:tr>
         <w:tc>
           <w:tcPr>
-            <w:tcW w:w="4508" w:type="dxa"/>
-          </w:tcPr>
-          <w:p>
-            <w:pPr>
-              <w:rPr>
-                <w:lang w:val="en-US"/>
-              </w:rPr>
-            </w:pPr>
-            <w:proofErr w:type="spellStart"/>
+            <w:tcW w:w="3261" w:type="dxa"/>
+          </w:tcPr>
+          <w:p>
+            <w:pPr>
+              <w:rPr>
+                <w:lang w:val="en-US"/>
+              </w:rPr>
+            </w:pPr>
             <w:r>
               <w:rPr>
                 <w:lang w:val="en-US"/>
               </w:rPr>
               <w:t>path_file_out</w:t>
             </w:r>
-            <w:proofErr w:type="spellEnd"/>
-          </w:p>
-        </w:tc>
-        <w:tc>
-          <w:tcPr>
-            <w:tcW w:w="4508" w:type="dxa"/>
-          </w:tcPr>
-          <w:p>
-            <w:pPr>
+          </w:p>
+        </w:tc>
+        <w:tc>
+          <w:tcPr>
+            <w:tcW w:w="1412" w:type="dxa"/>
+          </w:tcPr>
+          <w:p>
+            <w:pPr>
+              <w:jc w:val="center"/>
               <w:rPr>
                 <w:lang w:val="en-US"/>
               </w:rPr>
@@ -816,6 +753,25 @@
                 <w:lang w:val="en-US"/>
               </w:rPr>
               <w:t>String</w:t>
+            </w:r>
+          </w:p>
+        </w:tc>
+        <w:tc>
+          <w:tcPr>
+            <w:tcW w:w="4343" w:type="dxa"/>
+          </w:tcPr>
+          <w:p>
+            <w:pPr>
+              <w:jc w:val="center"/>
+              <w:rPr>
+                <w:lang w:val="en-US"/>
+              </w:rPr>
+            </w:pPr>
+            <w:r>
+              <w:rPr>
+                <w:lang w:val="en-US"/>
+              </w:rPr>
+              <w:t>File Explorer Entry Dialog (txt or csv)</w:t>
             </w:r>
           </w:p>
         </w:tc>
@@ -823,30 +779,29 @@
       <w:tr>
         <w:tc>
           <w:tcPr>
-            <w:tcW w:w="4508" w:type="dxa"/>
-          </w:tcPr>
-          <w:p>
-            <w:pPr>
-              <w:rPr>
-                <w:lang w:val="en-US"/>
-              </w:rPr>
-            </w:pPr>
-            <w:proofErr w:type="spellStart"/>
+            <w:tcW w:w="3261" w:type="dxa"/>
+          </w:tcPr>
+          <w:p>
+            <w:pPr>
+              <w:rPr>
+                <w:lang w:val="en-US"/>
+              </w:rPr>
+            </w:pPr>
             <w:r>
               <w:rPr>
                 <w:lang w:val="en-US"/>
               </w:rPr>
               <w:t>path_tickets</w:t>
             </w:r>
-            <w:proofErr w:type="spellEnd"/>
-          </w:p>
-        </w:tc>
-        <w:tc>
-          <w:tcPr>
-            <w:tcW w:w="4508" w:type="dxa"/>
-          </w:tcPr>
-          <w:p>
-            <w:pPr>
+          </w:p>
+        </w:tc>
+        <w:tc>
+          <w:tcPr>
+            <w:tcW w:w="1412" w:type="dxa"/>
+          </w:tcPr>
+          <w:p>
+            <w:pPr>
+              <w:jc w:val="center"/>
               <w:rPr>
                 <w:lang w:val="en-US"/>
               </w:rPr>
@@ -856,6 +811,25 @@
                 <w:lang w:val="en-US"/>
               </w:rPr>
               <w:t>String</w:t>
+            </w:r>
+          </w:p>
+        </w:tc>
+        <w:tc>
+          <w:tcPr>
+            <w:tcW w:w="4343" w:type="dxa"/>
+          </w:tcPr>
+          <w:p>
+            <w:pPr>
+              <w:jc w:val="center"/>
+              <w:rPr>
+                <w:lang w:val="en-US"/>
+              </w:rPr>
+            </w:pPr>
+            <w:r>
+              <w:rPr>
+                <w:lang w:val="en-US"/>
+              </w:rPr>
+              <w:t>File Explorer Entry Dialog (txt or csv)</w:t>
             </w:r>
           </w:p>
         </w:tc>
@@ -863,16 +837,586 @@
     </w:tbl>
     <w:p>
       <w:pPr>
-        <w:rPr>
-          <w:lang w:val="en-US"/>
-        </w:rPr>
-      </w:pPr>
-      <w:r>
-        <w:rPr>
-          <w:lang w:val="en-US"/>
-        </w:rPr>
-        <w:br/>
-      </w:r>
+        <w:pStyle w:val="Heading1"/>
+        <w:rPr>
+          <w:lang w:val="en-US"/>
+        </w:rPr>
+      </w:pPr>
+      <w:r>
+        <w:rPr>
+          <w:lang w:val="en-US"/>
+        </w:rPr>
+        <w:t>Output</w:t>
+      </w:r>
+      <w:r>
+        <w:rPr>
+          <w:lang w:val="en-US"/>
+        </w:rPr>
+        <w:t xml:space="preserve"> Data</w:t>
+      </w:r>
+    </w:p>
+    <w:tbl>
+      <w:tblPr>
+        <w:tblStyle w:val="TableGrid"/>
+        <w:tblW w:w="0" w:type="auto"/>
+        <w:tblLook w:val="04A0" w:firstRow="1" w:lastRow="0" w:firstColumn="1" w:lastColumn="0" w:noHBand="0" w:noVBand="1"/>
+      </w:tblPr>
+      <w:tblGrid>
+        <w:gridCol w:w="3261"/>
+        <w:gridCol w:w="1979"/>
+        <w:gridCol w:w="3776"/>
+      </w:tblGrid>
+      <w:tr>
+        <w:tc>
+          <w:tcPr>
+            <w:tcW w:w="3261" w:type="dxa"/>
+            <w:shd w:val="clear" w:color="auto" w:fill="E7E6E6" w:themeFill="background2"/>
+          </w:tcPr>
+          <w:p>
+            <w:pPr>
+              <w:jc w:val="center"/>
+              <w:rPr>
+                <w:lang w:val="en-US"/>
+              </w:rPr>
+            </w:pPr>
+            <w:r>
+              <w:rPr>
+                <w:lang w:val="en-US"/>
+              </w:rPr>
+              <w:t>Variable Name</w:t>
+            </w:r>
+          </w:p>
+        </w:tc>
+        <w:tc>
+          <w:tcPr>
+            <w:tcW w:w="1979" w:type="dxa"/>
+            <w:shd w:val="clear" w:color="auto" w:fill="E7E6E6" w:themeFill="background2"/>
+          </w:tcPr>
+          <w:p>
+            <w:pPr>
+              <w:jc w:val="center"/>
+              <w:rPr>
+                <w:lang w:val="en-US"/>
+              </w:rPr>
+            </w:pPr>
+            <w:r>
+              <w:rPr>
+                <w:lang w:val="en-US"/>
+              </w:rPr>
+              <w:t>Data Type</w:t>
+            </w:r>
+          </w:p>
+        </w:tc>
+        <w:tc>
+          <w:tcPr>
+            <w:tcW w:w="3776" w:type="dxa"/>
+            <w:shd w:val="clear" w:color="auto" w:fill="E7E6E6" w:themeFill="background2"/>
+          </w:tcPr>
+          <w:p>
+            <w:pPr>
+              <w:jc w:val="center"/>
+              <w:rPr>
+                <w:lang w:val="en-US"/>
+              </w:rPr>
+            </w:pPr>
+            <w:r>
+              <w:rPr>
+                <w:lang w:val="en-US"/>
+              </w:rPr>
+              <w:t>Outputted</w:t>
+            </w:r>
+            <w:r>
+              <w:rPr>
+                <w:lang w:val="en-US"/>
+              </w:rPr>
+              <w:t xml:space="preserve"> by</w:t>
+            </w:r>
+          </w:p>
+        </w:tc>
+      </w:tr>
+      <w:tr>
+        <w:tc>
+          <w:tcPr>
+            <w:tcW w:w="3261" w:type="dxa"/>
+          </w:tcPr>
+          <w:p>
+            <w:pPr>
+              <w:rPr>
+                <w:lang w:val="en-US"/>
+              </w:rPr>
+            </w:pPr>
+            <w:r>
+              <w:rPr>
+                <w:lang w:val="en-US"/>
+              </w:rPr>
+              <w:t>generated_tickets</w:t>
+            </w:r>
+          </w:p>
+        </w:tc>
+        <w:tc>
+          <w:tcPr>
+            <w:tcW w:w="1979" w:type="dxa"/>
+          </w:tcPr>
+          <w:p>
+            <w:pPr>
+              <w:jc w:val="center"/>
+              <w:rPr>
+                <w:lang w:val="en-US"/>
+              </w:rPr>
+            </w:pPr>
+            <w:r>
+              <w:rPr>
+                <w:lang w:val="en-US"/>
+              </w:rPr>
+              <w:t>2D List (string)</w:t>
+            </w:r>
+          </w:p>
+        </w:tc>
+        <w:tc>
+          <w:tcPr>
+            <w:tcW w:w="3776" w:type="dxa"/>
+          </w:tcPr>
+          <w:p>
+            <w:pPr>
+              <w:jc w:val="center"/>
+              <w:rPr>
+                <w:lang w:val="en-US"/>
+              </w:rPr>
+            </w:pPr>
+            <w:r>
+              <w:rPr>
+                <w:lang w:val="en-US"/>
+              </w:rPr>
+              <w:t>Exported as a txt or csv file</w:t>
+            </w:r>
+          </w:p>
+        </w:tc>
+      </w:tr>
+      <w:tr>
+        <w:tc>
+          <w:tcPr>
+            <w:tcW w:w="3261" w:type="dxa"/>
+          </w:tcPr>
+          <w:p>
+            <w:pPr>
+              <w:rPr>
+                <w:lang w:val="en-US"/>
+              </w:rPr>
+            </w:pPr>
+            <w:r>
+              <w:rPr>
+                <w:lang w:val="en-US"/>
+              </w:rPr>
+              <w:t>generated_errors</w:t>
+            </w:r>
+          </w:p>
+        </w:tc>
+        <w:tc>
+          <w:tcPr>
+            <w:tcW w:w="1979" w:type="dxa"/>
+          </w:tcPr>
+          <w:p>
+            <w:pPr>
+              <w:jc w:val="center"/>
+              <w:rPr>
+                <w:lang w:val="en-US"/>
+              </w:rPr>
+            </w:pPr>
+            <w:r>
+              <w:rPr>
+                <w:lang w:val="en-US"/>
+              </w:rPr>
+              <w:t>2D List (string)</w:t>
+            </w:r>
+          </w:p>
+        </w:tc>
+        <w:tc>
+          <w:tcPr>
+            <w:tcW w:w="3776" w:type="dxa"/>
+          </w:tcPr>
+          <w:p>
+            <w:pPr>
+              <w:jc w:val="center"/>
+              <w:rPr>
+                <w:lang w:val="en-US"/>
+              </w:rPr>
+            </w:pPr>
+            <w:r>
+              <w:rPr>
+                <w:lang w:val="en-US"/>
+              </w:rPr>
+              <w:t>Exported as a txt or csv file</w:t>
+            </w:r>
+          </w:p>
+        </w:tc>
+      </w:tr>
+      <w:tr>
+        <w:trPr>
+          <w:trHeight w:val="70"/>
+        </w:trPr>
+        <w:tc>
+          <w:tcPr>
+            <w:tcW w:w="3261" w:type="dxa"/>
+          </w:tcPr>
+          <w:p>
+            <w:pPr>
+              <w:rPr>
+                <w:lang w:val="en-US"/>
+              </w:rPr>
+            </w:pPr>
+            <w:r>
+              <w:rPr>
+                <w:lang w:val="en-US"/>
+              </w:rPr>
+              <w:t>generated_warning</w:t>
+            </w:r>
+          </w:p>
+        </w:tc>
+        <w:tc>
+          <w:tcPr>
+            <w:tcW w:w="1979" w:type="dxa"/>
+          </w:tcPr>
+          <w:p>
+            <w:pPr>
+              <w:jc w:val="center"/>
+              <w:rPr>
+                <w:lang w:val="en-US"/>
+              </w:rPr>
+            </w:pPr>
+            <w:r>
+              <w:rPr>
+                <w:lang w:val="en-US"/>
+              </w:rPr>
+              <w:t>2D List (string)</w:t>
+            </w:r>
+          </w:p>
+        </w:tc>
+        <w:tc>
+          <w:tcPr>
+            <w:tcW w:w="3776" w:type="dxa"/>
+          </w:tcPr>
+          <w:p>
+            <w:pPr>
+              <w:jc w:val="center"/>
+              <w:rPr>
+                <w:lang w:val="en-US"/>
+              </w:rPr>
+            </w:pPr>
+            <w:r>
+              <w:rPr>
+                <w:lang w:val="en-US"/>
+              </w:rPr>
+              <w:t>Exported as a txt or csv fi</w:t>
+            </w:r>
+            <w:r>
+              <w:rPr>
+                <w:lang w:val="en-US"/>
+              </w:rPr>
+              <w:t>le</w:t>
+            </w:r>
+          </w:p>
+        </w:tc>
+      </w:tr>
+    </w:tbl>
+    <w:p>
+      <w:pPr>
+        <w:rPr>
+          <w:lang w:val="en-US"/>
+        </w:rPr>
+      </w:pPr>
+    </w:p>
+    <w:p>
+      <w:pPr>
+        <w:pStyle w:val="Heading1"/>
+        <w:rPr>
+          <w:lang w:val="en-US"/>
+        </w:rPr>
+      </w:pPr>
+      <w:r>
+        <w:rPr>
+          <w:lang w:val="en-US"/>
+        </w:rPr>
+        <w:t>Stored/Indexed</w:t>
+      </w:r>
+      <w:r>
+        <w:rPr>
+          <w:lang w:val="en-US"/>
+        </w:rPr>
+        <w:t xml:space="preserve"> Data</w:t>
+      </w:r>
+    </w:p>
+    <w:tbl>
+      <w:tblPr>
+        <w:tblStyle w:val="TableGrid"/>
+        <w:tblW w:w="0" w:type="auto"/>
+        <w:tblLook w:val="04A0" w:firstRow="1" w:lastRow="0" w:firstColumn="1" w:lastColumn="0" w:noHBand="0" w:noVBand="1"/>
+      </w:tblPr>
+      <w:tblGrid>
+        <w:gridCol w:w="5608"/>
+        <w:gridCol w:w="3403"/>
+      </w:tblGrid>
+      <w:tr>
+        <w:trPr>
+          <w:trHeight w:val="284"/>
+        </w:trPr>
+        <w:tc>
+          <w:tcPr>
+            <w:tcW w:w="5608" w:type="dxa"/>
+            <w:shd w:val="clear" w:color="auto" w:fill="E7E6E6" w:themeFill="background2"/>
+          </w:tcPr>
+          <w:p>
+            <w:pPr>
+              <w:jc w:val="center"/>
+              <w:rPr>
+                <w:lang w:val="en-US"/>
+              </w:rPr>
+            </w:pPr>
+            <w:r>
+              <w:rPr>
+                <w:lang w:val="en-US"/>
+              </w:rPr>
+              <w:t>Variable Name</w:t>
+            </w:r>
+          </w:p>
+        </w:tc>
+        <w:tc>
+          <w:tcPr>
+            <w:tcW w:w="3403" w:type="dxa"/>
+            <w:shd w:val="clear" w:color="auto" w:fill="E7E6E6" w:themeFill="background2"/>
+          </w:tcPr>
+          <w:p>
+            <w:pPr>
+              <w:jc w:val="center"/>
+              <w:rPr>
+                <w:lang w:val="en-US"/>
+              </w:rPr>
+            </w:pPr>
+            <w:r>
+              <w:rPr>
+                <w:lang w:val="en-US"/>
+              </w:rPr>
+              <w:t>Data Type</w:t>
+            </w:r>
+          </w:p>
+        </w:tc>
+      </w:tr>
+      <w:tr>
+        <w:trPr>
+          <w:trHeight w:val="268"/>
+        </w:trPr>
+        <w:tc>
+          <w:tcPr>
+            <w:tcW w:w="5608" w:type="dxa"/>
+          </w:tcPr>
+          <w:p>
+            <w:pPr>
+              <w:rPr>
+                <w:lang w:val="en-US"/>
+              </w:rPr>
+            </w:pPr>
+            <w:r>
+              <w:rPr>
+                <w:lang w:val="en-US"/>
+              </w:rPr>
+              <w:t>Flines</w:t>
+            </w:r>
+          </w:p>
+        </w:tc>
+        <w:tc>
+          <w:tcPr>
+            <w:tcW w:w="3403" w:type="dxa"/>
+          </w:tcPr>
+          <w:p>
+            <w:pPr>
+              <w:jc w:val="center"/>
+              <w:rPr>
+                <w:lang w:val="en-US"/>
+              </w:rPr>
+            </w:pPr>
+            <w:r>
+              <w:rPr>
+                <w:lang w:val="en-US"/>
+              </w:rPr>
+              <w:t>2D List (string)</w:t>
+            </w:r>
+          </w:p>
+        </w:tc>
+      </w:tr>
+      <w:tr>
+        <w:trPr>
+          <w:trHeight w:val="268"/>
+        </w:trPr>
+        <w:tc>
+          <w:tcPr>
+            <w:tcW w:w="5608" w:type="dxa"/>
+          </w:tcPr>
+          <w:p>
+            <w:pPr>
+              <w:rPr>
+                <w:lang w:val="en-US"/>
+              </w:rPr>
+            </w:pPr>
+            <w:r>
+              <w:rPr>
+                <w:lang w:val="en-US"/>
+              </w:rPr>
+              <w:t>reg_in_out</w:t>
+            </w:r>
+          </w:p>
+        </w:tc>
+        <w:tc>
+          <w:tcPr>
+            <w:tcW w:w="3403" w:type="dxa"/>
+          </w:tcPr>
+          <w:p>
+            <w:pPr>
+              <w:jc w:val="center"/>
+              <w:rPr>
+                <w:lang w:val="en-US"/>
+              </w:rPr>
+            </w:pPr>
+            <w:r>
+              <w:rPr>
+                <w:lang w:val="en-US"/>
+              </w:rPr>
+              <w:t>2D List (string)</w:t>
+            </w:r>
+          </w:p>
+        </w:tc>
+      </w:tr>
+      <w:tr>
+        <w:trPr>
+          <w:trHeight w:val="284"/>
+        </w:trPr>
+        <w:tc>
+          <w:tcPr>
+            <w:tcW w:w="5608" w:type="dxa"/>
+          </w:tcPr>
+          <w:p>
+            <w:pPr>
+              <w:rPr>
+                <w:lang w:val="en-US"/>
+              </w:rPr>
+            </w:pPr>
+            <w:r>
+              <w:rPr>
+                <w:lang w:val="en-US"/>
+              </w:rPr>
+              <w:t>removed_dupes</w:t>
+            </w:r>
+          </w:p>
+        </w:tc>
+        <w:tc>
+          <w:tcPr>
+            <w:tcW w:w="3403" w:type="dxa"/>
+          </w:tcPr>
+          <w:p>
+            <w:pPr>
+              <w:jc w:val="center"/>
+              <w:rPr>
+                <w:lang w:val="en-US"/>
+              </w:rPr>
+            </w:pPr>
+            <w:r>
+              <w:rPr>
+                <w:lang w:val="en-US"/>
+              </w:rPr>
+              <w:t>2D List (string)</w:t>
+            </w:r>
+          </w:p>
+        </w:tc>
+      </w:tr>
+      <w:tr>
+        <w:trPr>
+          <w:trHeight w:val="73"/>
+        </w:trPr>
+        <w:tc>
+          <w:tcPr>
+            <w:tcW w:w="5608" w:type="dxa"/>
+          </w:tcPr>
+          <w:p>
+            <w:pPr>
+              <w:rPr>
+                <w:lang w:val="en-US"/>
+              </w:rPr>
+            </w:pPr>
+            <w:r>
+              <w:rPr>
+                <w:lang w:val="en-US"/>
+              </w:rPr>
+              <w:t>reg_time_speed</w:t>
+            </w:r>
+          </w:p>
+        </w:tc>
+        <w:tc>
+          <w:tcPr>
+            <w:tcW w:w="3403" w:type="dxa"/>
+          </w:tcPr>
+          <w:p>
+            <w:pPr>
+              <w:jc w:val="center"/>
+              <w:rPr>
+                <w:lang w:val="en-US"/>
+              </w:rPr>
+            </w:pPr>
+            <w:r>
+              <w:rPr>
+                <w:lang w:val="en-US"/>
+              </w:rPr>
+              <w:t>2D List (string)</w:t>
+            </w:r>
+          </w:p>
+        </w:tc>
+      </w:tr>
+      <w:tr>
+        <w:trPr>
+          <w:trHeight w:val="73"/>
+        </w:trPr>
+        <w:tc>
+          <w:tcPr>
+            <w:tcW w:w="5608" w:type="dxa"/>
+          </w:tcPr>
+          <w:p>
+            <w:pPr>
+              <w:rPr>
+                <w:lang w:val="en-US"/>
+              </w:rPr>
+            </w:pPr>
+            <w:r>
+              <w:rPr>
+                <w:lang w:val="en-US"/>
+              </w:rPr>
+              <w:t>fines</w:t>
+            </w:r>
+          </w:p>
+        </w:tc>
+        <w:tc>
+          <w:tcPr>
+            <w:tcW w:w="3403" w:type="dxa"/>
+          </w:tcPr>
+          <w:p>
+            <w:pPr>
+              <w:jc w:val="center"/>
+              <w:rPr>
+                <w:lang w:val="en-US"/>
+              </w:rPr>
+            </w:pPr>
+            <w:r>
+              <w:rPr>
+                <w:lang w:val="en-US"/>
+              </w:rPr>
+              <w:t>2D List (string)</w:t>
+            </w:r>
+          </w:p>
+        </w:tc>
+      </w:tr>
+    </w:tbl>
+    <w:p>
+      <w:pPr>
+        <w:rPr>
+          <w:lang w:val="en-US"/>
+        </w:rPr>
+      </w:pPr>
     </w:p>
     <w:sectPr>
       <w:headerReference w:type="default" r:id="rId9"/>
@@ -1625,6 +2169,7 @@
   <w:style w:type="character" w:default="1" w:styleId="DefaultParagraphFont">
     <w:name w:val="Default Paragraph Font"/>
     <w:uiPriority w:val="1"/>
+    <w:semiHidden/>
     <w:unhideWhenUsed/>
   </w:style>
   <w:style w:type="table" w:default="1" w:styleId="TableNormal">

</xml_diff>

<commit_message>
updated from E1 pc copy
</commit_message>
<xml_diff>
--- a/planning.docx
+++ b/planning.docx
@@ -27,23 +27,59 @@
           <w:szCs w:val="24"/>
           <w:lang w:val="en-US"/>
         </w:rPr>
-        <w:t>The Waterview tunnel has installed speed cameras at both ends of the tunnel, these camera take photos for each car that enters and exits. Using OCR the license plate and timestamp is recorded in a file for each entry/exit of a vehicle. We are required to make a program which generates tickets (with corresponding fine) for vehicles that are speeding in the tunnel.</w:t>
-      </w:r>
-    </w:p>
-    <w:p>
-      <w:pPr>
+        <w:t xml:space="preserve">The Waterview tunnel has installed speed cameras at both ends of the tunnel, </w:t>
+      </w:r>
+      <w:proofErr w:type="gramStart"/>
+      <w:r>
         <w:rPr>
           <w:sz w:val="24"/>
           <w:szCs w:val="24"/>
           <w:lang w:val="en-US"/>
         </w:rPr>
-      </w:pPr>
+        <w:t>these camera</w:t>
+      </w:r>
+      <w:proofErr w:type="gramEnd"/>
       <w:r>
         <w:rPr>
           <w:sz w:val="24"/>
           <w:szCs w:val="24"/>
           <w:lang w:val="en-US"/>
         </w:rPr>
+        <w:t xml:space="preserve"> take photos for each car that enters and exits. Using </w:t>
+      </w:r>
+      <w:proofErr w:type="gramStart"/>
+      <w:r>
+        <w:rPr>
+          <w:sz w:val="24"/>
+          <w:szCs w:val="24"/>
+          <w:lang w:val="en-US"/>
+        </w:rPr>
+        <w:t>OCR</w:t>
+      </w:r>
+      <w:proofErr w:type="gramEnd"/>
+      <w:r>
+        <w:rPr>
+          <w:sz w:val="24"/>
+          <w:szCs w:val="24"/>
+          <w:lang w:val="en-US"/>
+        </w:rPr>
+        <w:t xml:space="preserve"> the license plate and timestamp is recorded in a file for each entry/exit of a vehicle. We are required to make a program which generates tickets (with corresponding fine) for vehicles that are speeding in the tunnel.</w:t>
+      </w:r>
+    </w:p>
+    <w:p>
+      <w:pPr>
+        <w:rPr>
+          <w:sz w:val="24"/>
+          <w:szCs w:val="24"/>
+          <w:lang w:val="en-US"/>
+        </w:rPr>
+      </w:pPr>
+      <w:r>
+        <w:rPr>
+          <w:sz w:val="24"/>
+          <w:szCs w:val="24"/>
+          <w:lang w:val="en-US"/>
+        </w:rPr>
         <w:t xml:space="preserve">The target user(s) for the program are the operators of the Waterview Tunnel, in this case the NZTA (New Zealand Transport Authority) </w:t>
       </w:r>
     </w:p>
@@ -71,7 +107,21 @@
         <w:rPr>
           <w:lang w:val="en-US"/>
         </w:rPr>
-        <w:t>Each stage/week must be checked off by Mr Hook.</w:t>
+        <w:t xml:space="preserve">Each stage/week must be checked off by </w:t>
+      </w:r>
+      <w:proofErr w:type="spellStart"/>
+      <w:r>
+        <w:rPr>
+          <w:lang w:val="en-US"/>
+        </w:rPr>
+        <w:t>Mr</w:t>
+      </w:r>
+      <w:proofErr w:type="spellEnd"/>
+      <w:r>
+        <w:rPr>
+          <w:lang w:val="en-US"/>
+        </w:rPr>
+        <w:t xml:space="preserve"> Hook.</w:t>
       </w:r>
     </w:p>
     <w:p>
@@ -222,8 +272,18 @@
           <w:szCs w:val="24"/>
           <w:lang w:val="en-US"/>
         </w:rPr>
-        <w:t>List of tickets generated</w:t>
-      </w:r>
+        <w:t xml:space="preserve">List of tickets </w:t>
+      </w:r>
+      <w:proofErr w:type="gramStart"/>
+      <w:r>
+        <w:rPr>
+          <w:sz w:val="24"/>
+          <w:szCs w:val="24"/>
+          <w:lang w:val="en-US"/>
+        </w:rPr>
+        <w:t>generated</w:t>
+      </w:r>
+      <w:proofErr w:type="gramEnd"/>
     </w:p>
     <w:p>
       <w:pPr>
@@ -288,8 +348,18 @@
           <w:szCs w:val="24"/>
           <w:lang w:val="en-US"/>
         </w:rPr>
-        <w:t>Warnings of cars which haven’t exited after 4 minutes</w:t>
-      </w:r>
+        <w:t xml:space="preserve">Warnings of cars which haven’t exited after 4 </w:t>
+      </w:r>
+      <w:proofErr w:type="gramStart"/>
+      <w:r>
+        <w:rPr>
+          <w:sz w:val="24"/>
+          <w:szCs w:val="24"/>
+          <w:lang w:val="en-US"/>
+        </w:rPr>
+        <w:t>minutes</w:t>
+      </w:r>
+      <w:proofErr w:type="gramEnd"/>
     </w:p>
     <w:p>
       <w:pPr>
@@ -364,17 +434,39 @@
           <w:lang w:val="en-US"/>
         </w:rPr>
       </w:pPr>
-      <w:r>
-        <w:rPr>
-          <w:lang w:val="en-US"/>
-        </w:rPr>
-        <w:t>PyQT Graphics Library</w:t>
-      </w:r>
-      <w:r>
-        <w:rPr>
-          <w:lang w:val="en-US"/>
-        </w:rPr>
-        <w:t xml:space="preserve"> (for gui)</w:t>
+      <w:proofErr w:type="spellStart"/>
+      <w:r>
+        <w:rPr>
+          <w:lang w:val="en-US"/>
+        </w:rPr>
+        <w:t>PyQT</w:t>
+      </w:r>
+      <w:proofErr w:type="spellEnd"/>
+      <w:r>
+        <w:rPr>
+          <w:lang w:val="en-US"/>
+        </w:rPr>
+        <w:t xml:space="preserve"> Graphics Library</w:t>
+      </w:r>
+      <w:r>
+        <w:rPr>
+          <w:lang w:val="en-US"/>
+        </w:rPr>
+        <w:t xml:space="preserve"> (for </w:t>
+      </w:r>
+      <w:proofErr w:type="spellStart"/>
+      <w:r>
+        <w:rPr>
+          <w:lang w:val="en-US"/>
+        </w:rPr>
+        <w:t>gui</w:t>
+      </w:r>
+      <w:proofErr w:type="spellEnd"/>
+      <w:r>
+        <w:rPr>
+          <w:lang w:val="en-US"/>
+        </w:rPr>
+        <w:t>)</w:t>
       </w:r>
     </w:p>
     <w:p>
@@ -388,7 +480,63 @@
         <w:rPr>
           <w:lang w:val="en-US"/>
         </w:rPr>
-        <w:t>Try to adhere to PEP 8 when possible (not always possible since using PyQT which is a C++ based library so methods use c++ styling eg. camelCase)</w:t>
+        <w:t xml:space="preserve">Try to adhere to PEP 8 when possible (not always possible since using </w:t>
+      </w:r>
+      <w:proofErr w:type="spellStart"/>
+      <w:r>
+        <w:rPr>
+          <w:lang w:val="en-US"/>
+        </w:rPr>
+        <w:t>PyQT</w:t>
+      </w:r>
+      <w:proofErr w:type="spellEnd"/>
+      <w:r>
+        <w:rPr>
+          <w:lang w:val="en-US"/>
+        </w:rPr>
+        <w:t xml:space="preserve"> which is a C++ based </w:t>
+      </w:r>
+      <w:proofErr w:type="gramStart"/>
+      <w:r>
+        <w:rPr>
+          <w:lang w:val="en-US"/>
+        </w:rPr>
+        <w:t>library</w:t>
+      </w:r>
+      <w:proofErr w:type="gramEnd"/>
+      <w:r>
+        <w:rPr>
+          <w:lang w:val="en-US"/>
+        </w:rPr>
+        <w:t xml:space="preserve"> so methods use </w:t>
+      </w:r>
+      <w:proofErr w:type="spellStart"/>
+      <w:r>
+        <w:rPr>
+          <w:lang w:val="en-US"/>
+        </w:rPr>
+        <w:t>c++</w:t>
+      </w:r>
+      <w:proofErr w:type="spellEnd"/>
+      <w:r>
+        <w:rPr>
+          <w:lang w:val="en-US"/>
+        </w:rPr>
+        <w:t xml:space="preserve"> styling </w:t>
+      </w:r>
+      <w:proofErr w:type="spellStart"/>
+      <w:r>
+        <w:rPr>
+          <w:lang w:val="en-US"/>
+        </w:rPr>
+        <w:t>eg.</w:t>
+      </w:r>
+      <w:proofErr w:type="spellEnd"/>
+      <w:r>
+        <w:rPr>
+          <w:lang w:val="en-US"/>
+        </w:rPr>
+        <w:t xml:space="preserve"> camelCase)</w:t>
       </w:r>
     </w:p>
     <w:p>
@@ -420,8 +568,16 @@
         <w:rPr>
           <w:lang w:val="en-US"/>
         </w:rPr>
-        <w:t>User interface should be graphical</w:t>
-      </w:r>
+        <w:t xml:space="preserve">User interface should be </w:t>
+      </w:r>
+      <w:proofErr w:type="gramStart"/>
+      <w:r>
+        <w:rPr>
+          <w:lang w:val="en-US"/>
+        </w:rPr>
+        <w:t>graphical</w:t>
+      </w:r>
+      <w:proofErr w:type="gramEnd"/>
     </w:p>
     <w:p>
       <w:pPr>
@@ -438,8 +594,16 @@
         <w:rPr>
           <w:lang w:val="en-US"/>
         </w:rPr>
-        <w:t>Files should be in .txt format</w:t>
-      </w:r>
+        <w:t xml:space="preserve">Files should be in .txt </w:t>
+      </w:r>
+      <w:proofErr w:type="gramStart"/>
+      <w:r>
+        <w:rPr>
+          <w:lang w:val="en-US"/>
+        </w:rPr>
+        <w:t>format</w:t>
+      </w:r>
+      <w:proofErr w:type="gramEnd"/>
     </w:p>
     <w:p>
       <w:pPr>
@@ -456,7 +620,21 @@
         <w:rPr>
           <w:lang w:val="en-US"/>
         </w:rPr>
-        <w:t>Files should be read from a “./data” folder</w:t>
+        <w:t xml:space="preserve">Files should be read from a </w:t>
+      </w:r>
+      <w:proofErr w:type="gramStart"/>
+      <w:r>
+        <w:rPr>
+          <w:lang w:val="en-US"/>
+        </w:rPr>
+        <w:t>“./</w:t>
+      </w:r>
+      <w:proofErr w:type="gramEnd"/>
+      <w:r>
+        <w:rPr>
+          <w:lang w:val="en-US"/>
+        </w:rPr>
+        <w:t>data” folder</w:t>
       </w:r>
       <w:r>
         <w:rPr>
@@ -480,8 +658,16 @@
         <w:rPr>
           <w:lang w:val="en-US"/>
         </w:rPr>
-        <w:t>User should be able to select input and output file path</w:t>
-      </w:r>
+        <w:t xml:space="preserve">User should be able to select input and output file </w:t>
+      </w:r>
+      <w:proofErr w:type="gramStart"/>
+      <w:r>
+        <w:rPr>
+          <w:lang w:val="en-US"/>
+        </w:rPr>
+        <w:t>path</w:t>
+      </w:r>
+      <w:proofErr w:type="gramEnd"/>
     </w:p>
     <w:p>
       <w:pPr>
@@ -498,7 +684,21 @@
         <w:rPr>
           <w:lang w:val="en-US"/>
         </w:rPr>
-        <w:t>Program should be able to identify a vehicle which the license plate may have not been read correctly (eg. Similar matches)</w:t>
+        <w:t>Program should be able to identify a vehicle which the license plate may have not been read correctly (</w:t>
+      </w:r>
+      <w:proofErr w:type="spellStart"/>
+      <w:r>
+        <w:rPr>
+          <w:lang w:val="en-US"/>
+        </w:rPr>
+        <w:t>eg.</w:t>
+      </w:r>
+      <w:proofErr w:type="spellEnd"/>
+      <w:r>
+        <w:rPr>
+          <w:lang w:val="en-US"/>
+        </w:rPr>
+        <w:t xml:space="preserve"> Similar matches)</w:t>
       </w:r>
     </w:p>
     <w:p>
@@ -516,7 +716,21 @@
         <w:rPr>
           <w:lang w:val="en-US"/>
         </w:rPr>
-        <w:t>User should be able to individually export data for vehicles which have not left or license plate does not 100% match as of entry and exit</w:t>
+        <w:t xml:space="preserve">User should be able to individually export data for vehicles which have not </w:t>
+      </w:r>
+      <w:proofErr w:type="gramStart"/>
+      <w:r>
+        <w:rPr>
+          <w:lang w:val="en-US"/>
+        </w:rPr>
+        <w:t>left</w:t>
+      </w:r>
+      <w:proofErr w:type="gramEnd"/>
+      <w:r>
+        <w:rPr>
+          <w:lang w:val="en-US"/>
+        </w:rPr>
+        <w:t xml:space="preserve"> or license plate does not 100% match as of entry and exit</w:t>
       </w:r>
     </w:p>
     <w:p>
@@ -534,7 +748,35 @@
         <w:rPr>
           <w:lang w:val="en-US"/>
         </w:rPr>
-        <w:t>There should be a file where fines can be modified eg. .json, .csv or .txt</w:t>
+        <w:t xml:space="preserve">There should be a file where fines can be modified </w:t>
+      </w:r>
+      <w:proofErr w:type="spellStart"/>
+      <w:r>
+        <w:rPr>
+          <w:lang w:val="en-US"/>
+        </w:rPr>
+        <w:t>eg.</w:t>
+      </w:r>
+      <w:proofErr w:type="spellEnd"/>
+      <w:r>
+        <w:rPr>
+          <w:lang w:val="en-US"/>
+        </w:rPr>
+        <w:t xml:space="preserve"> </w:t>
+      </w:r>
+      <w:proofErr w:type="gramStart"/>
+      <w:r>
+        <w:rPr>
+          <w:lang w:val="en-US"/>
+        </w:rPr>
+        <w:t>.json</w:t>
+      </w:r>
+      <w:proofErr w:type="gramEnd"/>
+      <w:r>
+        <w:rPr>
+          <w:lang w:val="en-US"/>
+        </w:rPr>
+        <w:t>, .csv or .txt</w:t>
       </w:r>
     </w:p>
     <w:p>
@@ -552,7 +794,21 @@
         <w:rPr>
           <w:lang w:val="en-US"/>
         </w:rPr>
-        <w:t xml:space="preserve">Export should be in CSV as it’s a universal file standard used by many other programs </w:t>
+        <w:t xml:space="preserve">Export should be in CSV as it’s a universal file standard used by many other </w:t>
+      </w:r>
+      <w:proofErr w:type="gramStart"/>
+      <w:r>
+        <w:rPr>
+          <w:lang w:val="en-US"/>
+        </w:rPr>
+        <w:t>programs</w:t>
+      </w:r>
+      <w:proofErr w:type="gramEnd"/>
+      <w:r>
+        <w:rPr>
+          <w:lang w:val="en-US"/>
+        </w:rPr>
+        <w:t xml:space="preserve"> </w:t>
       </w:r>
     </w:p>
     <w:p>
@@ -671,12 +927,14 @@
                 <w:lang w:val="en-US"/>
               </w:rPr>
             </w:pPr>
+            <w:proofErr w:type="spellStart"/>
             <w:r>
               <w:rPr>
                 <w:lang w:val="en-US"/>
               </w:rPr>
               <w:t>path_file_in</w:t>
             </w:r>
+            <w:proofErr w:type="spellEnd"/>
           </w:p>
         </w:tc>
         <w:tc>
@@ -729,12 +987,14 @@
                 <w:lang w:val="en-US"/>
               </w:rPr>
             </w:pPr>
+            <w:proofErr w:type="spellStart"/>
             <w:r>
               <w:rPr>
                 <w:lang w:val="en-US"/>
               </w:rPr>
               <w:t>path_file_out</w:t>
             </w:r>
+            <w:proofErr w:type="spellEnd"/>
           </w:p>
         </w:tc>
         <w:tc>
@@ -791,7 +1051,7 @@
               <w:rPr>
                 <w:lang w:val="en-US"/>
               </w:rPr>
-              <w:t>path_tickets</w:t>
+              <w:t>fines</w:t>
             </w:r>
           </w:p>
         </w:tc>
@@ -810,7 +1070,7 @@
               <w:rPr>
                 <w:lang w:val="en-US"/>
               </w:rPr>
-              <w:t>String</w:t>
+              <w:t>Integer</w:t>
             </w:r>
           </w:p>
         </w:tc>
@@ -829,7 +1089,7 @@
               <w:rPr>
                 <w:lang w:val="en-US"/>
               </w:rPr>
-              <w:t>File Explorer Entry Dialog (txt or csv)</w:t>
+              <w:t>Number Picker Dialog</w:t>
             </w:r>
           </w:p>
         </w:tc>
@@ -846,13 +1106,7 @@
         <w:rPr>
           <w:lang w:val="en-US"/>
         </w:rPr>
-        <w:t>Output</w:t>
-      </w:r>
-      <w:r>
-        <w:rPr>
-          <w:lang w:val="en-US"/>
-        </w:rPr>
-        <w:t xml:space="preserve"> Data</w:t>
+        <w:t>Output Data</w:t>
       </w:r>
     </w:p>
     <w:tbl>
@@ -945,12 +1199,14 @@
                 <w:lang w:val="en-US"/>
               </w:rPr>
             </w:pPr>
+            <w:proofErr w:type="spellStart"/>
             <w:r>
               <w:rPr>
                 <w:lang w:val="en-US"/>
               </w:rPr>
               <w:t>generated_tickets</w:t>
             </w:r>
+            <w:proofErr w:type="spellEnd"/>
           </w:p>
         </w:tc>
         <w:tc>
@@ -1003,12 +1259,14 @@
                 <w:lang w:val="en-US"/>
               </w:rPr>
             </w:pPr>
+            <w:proofErr w:type="spellStart"/>
             <w:r>
               <w:rPr>
                 <w:lang w:val="en-US"/>
               </w:rPr>
               <w:t>generated_errors</w:t>
             </w:r>
+            <w:proofErr w:type="spellEnd"/>
           </w:p>
         </w:tc>
         <w:tc>
@@ -1064,12 +1322,14 @@
                 <w:lang w:val="en-US"/>
               </w:rPr>
             </w:pPr>
+            <w:proofErr w:type="spellStart"/>
             <w:r>
               <w:rPr>
                 <w:lang w:val="en-US"/>
               </w:rPr>
               <w:t>generated_warning</w:t>
             </w:r>
+            <w:proofErr w:type="spellEnd"/>
           </w:p>
         </w:tc>
         <w:tc>
@@ -1106,13 +1366,7 @@
               <w:rPr>
                 <w:lang w:val="en-US"/>
               </w:rPr>
-              <w:t>Exported as a txt or csv fi</w:t>
-            </w:r>
-            <w:r>
-              <w:rPr>
-                <w:lang w:val="en-US"/>
-              </w:rPr>
-              <w:t>le</w:t>
+              <w:t>Exported as a txt or csv file</w:t>
             </w:r>
           </w:p>
         </w:tc>
@@ -1136,13 +1390,7 @@
         <w:rPr>
           <w:lang w:val="en-US"/>
         </w:rPr>
-        <w:t>Stored/Indexed</w:t>
-      </w:r>
-      <w:r>
-        <w:rPr>
-          <w:lang w:val="en-US"/>
-        </w:rPr>
-        <w:t xml:space="preserve"> Data</w:t>
+        <w:t>Stored/Indexed Data</w:t>
       </w:r>
     </w:p>
     <w:tbl>
@@ -1214,12 +1462,20 @@
                 <w:lang w:val="en-US"/>
               </w:rPr>
             </w:pPr>
-            <w:r>
-              <w:rPr>
-                <w:lang w:val="en-US"/>
-              </w:rPr>
-              <w:t>Flines</w:t>
-            </w:r>
+            <w:proofErr w:type="spellStart"/>
+            <w:r>
+              <w:rPr>
+                <w:lang w:val="en-US"/>
+              </w:rPr>
+              <w:t>fL</w:t>
+            </w:r>
+            <w:r>
+              <w:rPr>
+                <w:lang w:val="en-US"/>
+              </w:rPr>
+              <w:t>ines</w:t>
+            </w:r>
+            <w:proofErr w:type="spellEnd"/>
           </w:p>
         </w:tc>
         <w:tc>
@@ -1256,12 +1512,14 @@
                 <w:lang w:val="en-US"/>
               </w:rPr>
             </w:pPr>
+            <w:proofErr w:type="spellStart"/>
             <w:r>
               <w:rPr>
                 <w:lang w:val="en-US"/>
               </w:rPr>
               <w:t>reg_in_out</w:t>
             </w:r>
+            <w:proofErr w:type="spellEnd"/>
           </w:p>
         </w:tc>
         <w:tc>
@@ -1298,12 +1556,14 @@
                 <w:lang w:val="en-US"/>
               </w:rPr>
             </w:pPr>
+            <w:proofErr w:type="spellStart"/>
             <w:r>
               <w:rPr>
                 <w:lang w:val="en-US"/>
               </w:rPr>
               <w:t>removed_dupes</w:t>
             </w:r>
+            <w:proofErr w:type="spellEnd"/>
           </w:p>
         </w:tc>
         <w:tc>
@@ -1340,12 +1600,14 @@
                 <w:lang w:val="en-US"/>
               </w:rPr>
             </w:pPr>
+            <w:proofErr w:type="spellStart"/>
             <w:r>
               <w:rPr>
                 <w:lang w:val="en-US"/>
               </w:rPr>
               <w:t>reg_time_speed</w:t>
             </w:r>
+            <w:proofErr w:type="spellEnd"/>
           </w:p>
         </w:tc>
         <w:tc>
@@ -1382,6 +1644,50 @@
                 <w:lang w:val="en-US"/>
               </w:rPr>
             </w:pPr>
+            <w:proofErr w:type="spellStart"/>
+            <w:r>
+              <w:rPr>
+                <w:lang w:val="en-US"/>
+              </w:rPr>
+              <w:t>reg_time_final</w:t>
+            </w:r>
+            <w:proofErr w:type="spellEnd"/>
+          </w:p>
+        </w:tc>
+        <w:tc>
+          <w:tcPr>
+            <w:tcW w:w="3403" w:type="dxa"/>
+          </w:tcPr>
+          <w:p>
+            <w:pPr>
+              <w:jc w:val="center"/>
+              <w:rPr>
+                <w:lang w:val="en-US"/>
+              </w:rPr>
+            </w:pPr>
+            <w:r>
+              <w:rPr>
+                <w:lang w:val="en-US"/>
+              </w:rPr>
+              <w:t>2D List (string)</w:t>
+            </w:r>
+          </w:p>
+        </w:tc>
+      </w:tr>
+      <w:tr>
+        <w:trPr>
+          <w:trHeight w:val="73"/>
+        </w:trPr>
+        <w:tc>
+          <w:tcPr>
+            <w:tcW w:w="5608" w:type="dxa"/>
+          </w:tcPr>
+          <w:p>
+            <w:pPr>
+              <w:rPr>
+                <w:lang w:val="en-US"/>
+              </w:rPr>
+            </w:pPr>
             <w:r>
               <w:rPr>
                 <w:lang w:val="en-US"/>
@@ -1420,6 +1726,7 @@
     </w:p>
     <w:sectPr>
       <w:headerReference w:type="default" r:id="rId9"/>
+      <w:footerReference w:type="default" r:id="rId10"/>
       <w:pgSz w:w="11906" w:h="16838"/>
       <w:pgMar w:top="1440" w:right="1440" w:bottom="1440" w:left="1440" w:header="708" w:footer="708" w:gutter="0"/>
       <w:cols w:space="708"/>
@@ -1452,6 +1759,59 @@
     </w:p>
   </w:endnote>
 </w:endnotes>
+</file>
+
+<file path=word/footer1.xml><?xml version="1.0" encoding="utf-8"?>
+<w:ftr xmlns:wpc="http://schemas.microsoft.com/office/word/2010/wordprocessingCanvas" xmlns:cx="http://schemas.microsoft.com/office/drawing/2014/chartex" xmlns:cx1="http://schemas.microsoft.com/office/drawing/2015/9/8/chartex" xmlns:cx2="http://schemas.microsoft.com/office/drawing/2015/10/21/chartex" xmlns:cx3="http://schemas.microsoft.com/office/drawing/2016/5/9/chartex" xmlns:cx4="http://schemas.microsoft.com/office/drawing/2016/5/10/chartex" xmlns:cx5="http://schemas.microsoft.com/office/drawing/2016/5/11/chartex" xmlns:cx6="http://schemas.microsoft.com/office/drawing/2016/5/12/chartex" xmlns:cx7="http://schemas.microsoft.com/office/drawing/2016/5/13/chartex" xmlns:cx8="http://schemas.microsoft.com/office/drawing/2016/5/14/chartex" xmlns:mc="http://schemas.openxmlformats.org/markup-compatibility/2006" xmlns:aink="http://schemas.microsoft.com/office/drawing/2016/ink" xmlns:am3d="http://schemas.microsoft.com/office/drawing/2017/model3d" xmlns:o="urn:schemas-microsoft-com:office:office" xmlns:r="http://schemas.openxmlformats.org/officeDocument/2006/relationships" xmlns:m="http://schemas.openxmlformats.org/officeDocument/2006/math" xmlns:v="urn:schemas-microsoft-com:vml" xmlns:wp14="http://schemas.microsoft.com/office/word/2010/wordprocessingDrawing" xmlns:wp="http://schemas.openxmlformats.org/drawingml/2006/wordprocessingDrawing" xmlns:w10="urn:schemas-microsoft-com:office:word" xmlns:w="http://schemas.openxmlformats.org/wordprocessingml/2006/main" xmlns:w14="http://schemas.microsoft.com/office/word/2010/wordml" xmlns:w15="http://schemas.microsoft.com/office/word/2012/wordml" xmlns:w16cex="http://schemas.microsoft.com/office/word/2018/wordml/cex" xmlns:w16cid="http://schemas.microsoft.com/office/word/2016/wordml/cid" xmlns:w16="http://schemas.microsoft.com/office/word/2018/wordml" xmlns:w16se="http://schemas.microsoft.com/office/word/2015/wordml/symex" xmlns:wpg="http://schemas.microsoft.com/office/word/2010/wordprocessingGroup" xmlns:wpi="http://schemas.microsoft.com/office/word/2010/wordprocessingInk" xmlns:wne="http://schemas.microsoft.com/office/word/2006/wordml" xmlns:wps="http://schemas.microsoft.com/office/word/2010/wordprocessingShape" mc:Ignorable="w14 w15 w16se w16cid w16 w16cex wp14">
+  <w:sdt>
+    <w:sdtPr>
+      <w:id w:val="1707978502"/>
+      <w:docPartObj>
+        <w:docPartGallery w:val="Page Numbers (Bottom of Page)"/>
+        <w:docPartUnique/>
+      </w:docPartObj>
+    </w:sdtPr>
+    <w:sdtEndPr>
+      <w:rPr>
+        <w:noProof/>
+      </w:rPr>
+    </w:sdtEndPr>
+    <w:sdtContent>
+      <w:p>
+        <w:pPr>
+          <w:pStyle w:val="Footer"/>
+          <w:jc w:val="center"/>
+        </w:pPr>
+        <w:r>
+          <w:fldChar w:fldCharType="begin"/>
+        </w:r>
+        <w:r>
+          <w:instrText xml:space="preserve"> PAGE   \* MERGEFORMAT </w:instrText>
+        </w:r>
+        <w:r>
+          <w:fldChar w:fldCharType="separate"/>
+        </w:r>
+        <w:r>
+          <w:rPr>
+            <w:noProof/>
+          </w:rPr>
+          <w:t>2</w:t>
+        </w:r>
+        <w:r>
+          <w:rPr>
+            <w:noProof/>
+          </w:rPr>
+          <w:fldChar w:fldCharType="end"/>
+        </w:r>
+      </w:p>
+    </w:sdtContent>
+  </w:sdt>
+  <w:p>
+    <w:pPr>
+      <w:pStyle w:val="Footer"/>
+    </w:pPr>
+  </w:p>
+</w:ftr>
 </file>
 
 <file path=word/footnotes.xml><?xml version="1.0" encoding="utf-8"?>

</xml_diff>